<commit_message>
added new nysc image
</commit_message>
<xml_diff>
--- a/CorpsHaven.docx
+++ b/CorpsHaven.docx
@@ -19,7 +19,6 @@
           <w:lang w:val="en-GB"/>
         </w:rPr>
       </w:pPr>
-      <w:bookmarkStart w:id="0" w:name="_GoBack"/>
       <w:r>
         <w:rPr>
           <w:rFonts w:hint="default"/>
@@ -30,7 +29,6 @@
         <w:t>Objective:</w:t>
       </w:r>
     </w:p>
-    <w:bookmarkEnd w:id="0"/>
     <w:p>
       <w:pPr>
         <w:rPr>
@@ -117,6 +115,7 @@
     </w:p>
     <w:tbl>
       <w:tblPr>
+        <w:tblStyle w:val="3"/>
         <w:tblW w:w="6920" w:type="dxa"/>
         <w:tblCellSpacing w:w="15" w:type="dxa"/>
         <w:tblInd w:w="5" w:type="dxa"/>
@@ -259,6 +258,7 @@
             <w:insideH w:val="none" w:color="auto" w:sz="0" w:space="0"/>
             <w:insideV w:val="none" w:color="auto" w:sz="0" w:space="0"/>
           </w:tblBorders>
+          <w:shd w:val="clear" w:color="auto" w:fill="FFFFFF"/>
           <w:tblCellMar>
             <w:top w:w="15" w:type="dxa"/>
             <w:left w:w="15" w:type="dxa"/>
@@ -350,6 +350,112 @@
                 <w:lang w:val="en-GB" w:eastAsia="zh-CN"/>
               </w:rPr>
               <w:t>Primary Key, Auto-incremented</w:t>
+            </w:r>
+          </w:p>
+        </w:tc>
+      </w:tr>
+      <w:tr>
+        <w:tblPrEx>
+          <w:tblBorders>
+            <w:top w:val="single" w:color="E3E3E3" w:sz="2" w:space="0"/>
+            <w:left w:val="single" w:color="E3E3E3" w:sz="2" w:space="0"/>
+            <w:bottom w:val="single" w:color="auto" w:sz="4" w:space="0"/>
+            <w:right w:val="single" w:color="E3E3E3" w:sz="2" w:space="0"/>
+            <w:insideH w:val="none" w:color="auto" w:sz="0" w:space="0"/>
+            <w:insideV w:val="none" w:color="auto" w:sz="0" w:space="0"/>
+          </w:tblBorders>
+          <w:shd w:val="clear" w:color="auto" w:fill="FFFFFF"/>
+          <w:tblCellMar>
+            <w:top w:w="15" w:type="dxa"/>
+            <w:left w:w="15" w:type="dxa"/>
+            <w:bottom w:w="15" w:type="dxa"/>
+            <w:right w:w="15" w:type="dxa"/>
+          </w:tblCellMar>
+        </w:tblPrEx>
+        <w:trPr>
+          <w:tblCellSpacing w:w="15" w:type="dxa"/>
+        </w:trPr>
+        <w:tc>
+          <w:tcPr>
+            <w:tcW w:w="0" w:type="auto"/>
+            <w:tcBorders>
+              <w:top w:val="single" w:color="E3E3E3" w:sz="2" w:space="0"/>
+              <w:left w:val="single" w:color="E3E3E3" w:sz="4" w:space="0"/>
+              <w:bottom w:val="single" w:color="E3E3E3" w:sz="4" w:space="0"/>
+              <w:right w:val="single" w:color="E3E3E3" w:sz="2" w:space="0"/>
+            </w:tcBorders>
+            <w:shd w:val="clear" w:color="auto" w:fill="FFFFFF"/>
+            <w:vAlign w:val="top"/>
+          </w:tcPr>
+          <w:p>
+            <w:pPr>
+              <w:rPr>
+                <w:rFonts w:hint="default"/>
+                <w:lang w:val="en-GB"/>
+              </w:rPr>
+            </w:pPr>
+            <w:r>
+              <w:rPr>
+                <w:rFonts w:hint="default"/>
+                <w:lang w:val="en-GB" w:eastAsia="zh-CN"/>
+              </w:rPr>
+              <w:t>username</w:t>
+            </w:r>
+          </w:p>
+        </w:tc>
+        <w:tc>
+          <w:tcPr>
+            <w:tcW w:w="0" w:type="auto"/>
+            <w:tcBorders>
+              <w:top w:val="single" w:color="E3E3E3" w:sz="2" w:space="0"/>
+              <w:left w:val="single" w:color="E3E3E3" w:sz="4" w:space="0"/>
+              <w:bottom w:val="single" w:color="E3E3E3" w:sz="4" w:space="0"/>
+              <w:right w:val="single" w:color="E3E3E3" w:sz="2" w:space="0"/>
+            </w:tcBorders>
+            <w:shd w:val="clear" w:color="auto" w:fill="FFFFFF"/>
+            <w:vAlign w:val="top"/>
+          </w:tcPr>
+          <w:p>
+            <w:pPr>
+              <w:rPr>
+                <w:rFonts w:hint="default"/>
+                <w:lang w:val="en-GB"/>
+              </w:rPr>
+            </w:pPr>
+            <w:r>
+              <w:rPr>
+                <w:rFonts w:hint="default"/>
+                <w:lang w:val="en-GB" w:eastAsia="zh-CN"/>
+              </w:rPr>
+              <w:t>VARCHAR(100)</w:t>
+            </w:r>
+          </w:p>
+        </w:tc>
+        <w:tc>
+          <w:tcPr>
+            <w:tcW w:w="0" w:type="auto"/>
+            <w:tcBorders>
+              <w:top w:val="single" w:color="E3E3E3" w:sz="2" w:space="0"/>
+              <w:left w:val="single" w:color="E3E3E3" w:sz="4" w:space="0"/>
+              <w:bottom w:val="single" w:color="E3E3E3" w:sz="4" w:space="0"/>
+              <w:right w:val="single" w:color="E3E3E3" w:sz="4" w:space="0"/>
+            </w:tcBorders>
+            <w:shd w:val="clear" w:color="auto" w:fill="FFFFFF"/>
+            <w:vAlign w:val="top"/>
+          </w:tcPr>
+          <w:p>
+            <w:pPr>
+              <w:rPr>
+                <w:rFonts w:hint="default"/>
+                <w:lang w:val="en-GB"/>
+              </w:rPr>
+            </w:pPr>
+            <w:r>
+              <w:rPr>
+                <w:rFonts w:hint="default"/>
+                <w:lang w:val="en-GB" w:eastAsia="zh-CN"/>
+              </w:rPr>
+              <w:t>Unique username</w:t>
             </w:r>
           </w:p>
         </w:tc>
@@ -398,7 +504,7 @@
                 <w:rFonts w:hint="default"/>
                 <w:lang w:val="en-GB" w:eastAsia="zh-CN"/>
               </w:rPr>
-              <w:t>username</w:t>
+              <w:t>email</w:t>
             </w:r>
           </w:p>
         </w:tc>
@@ -454,7 +560,7 @@
                 <w:rFonts w:hint="default"/>
                 <w:lang w:val="en-GB" w:eastAsia="zh-CN"/>
               </w:rPr>
-              <w:t>Unique username</w:t>
+              <w:t>Unique email address</w:t>
             </w:r>
           </w:p>
         </w:tc>
@@ -503,111 +609,6 @@
                 <w:rFonts w:hint="default"/>
                 <w:lang w:val="en-GB" w:eastAsia="zh-CN"/>
               </w:rPr>
-              <w:t>email</w:t>
-            </w:r>
-          </w:p>
-        </w:tc>
-        <w:tc>
-          <w:tcPr>
-            <w:tcW w:w="0" w:type="auto"/>
-            <w:tcBorders>
-              <w:top w:val="single" w:color="E3E3E3" w:sz="2" w:space="0"/>
-              <w:left w:val="single" w:color="E3E3E3" w:sz="4" w:space="0"/>
-              <w:bottom w:val="single" w:color="E3E3E3" w:sz="4" w:space="0"/>
-              <w:right w:val="single" w:color="E3E3E3" w:sz="2" w:space="0"/>
-            </w:tcBorders>
-            <w:shd w:val="clear" w:color="auto" w:fill="FFFFFF"/>
-            <w:vAlign w:val="top"/>
-          </w:tcPr>
-          <w:p>
-            <w:pPr>
-              <w:rPr>
-                <w:rFonts w:hint="default"/>
-                <w:lang w:val="en-GB"/>
-              </w:rPr>
-            </w:pPr>
-            <w:r>
-              <w:rPr>
-                <w:rFonts w:hint="default"/>
-                <w:lang w:val="en-GB" w:eastAsia="zh-CN"/>
-              </w:rPr>
-              <w:t>VARCHAR(100)</w:t>
-            </w:r>
-          </w:p>
-        </w:tc>
-        <w:tc>
-          <w:tcPr>
-            <w:tcW w:w="0" w:type="auto"/>
-            <w:tcBorders>
-              <w:top w:val="single" w:color="E3E3E3" w:sz="2" w:space="0"/>
-              <w:left w:val="single" w:color="E3E3E3" w:sz="4" w:space="0"/>
-              <w:bottom w:val="single" w:color="E3E3E3" w:sz="4" w:space="0"/>
-              <w:right w:val="single" w:color="E3E3E3" w:sz="4" w:space="0"/>
-            </w:tcBorders>
-            <w:shd w:val="clear" w:color="auto" w:fill="FFFFFF"/>
-            <w:vAlign w:val="top"/>
-          </w:tcPr>
-          <w:p>
-            <w:pPr>
-              <w:rPr>
-                <w:rFonts w:hint="default"/>
-                <w:lang w:val="en-GB"/>
-              </w:rPr>
-            </w:pPr>
-            <w:r>
-              <w:rPr>
-                <w:rFonts w:hint="default"/>
-                <w:lang w:val="en-GB" w:eastAsia="zh-CN"/>
-              </w:rPr>
-              <w:t>Unique email address</w:t>
-            </w:r>
-          </w:p>
-        </w:tc>
-      </w:tr>
-      <w:tr>
-        <w:tblPrEx>
-          <w:tblBorders>
-            <w:top w:val="single" w:color="E3E3E3" w:sz="2" w:space="0"/>
-            <w:left w:val="single" w:color="E3E3E3" w:sz="2" w:space="0"/>
-            <w:bottom w:val="single" w:color="auto" w:sz="4" w:space="0"/>
-            <w:right w:val="single" w:color="E3E3E3" w:sz="2" w:space="0"/>
-            <w:insideH w:val="none" w:color="auto" w:sz="0" w:space="0"/>
-            <w:insideV w:val="none" w:color="auto" w:sz="0" w:space="0"/>
-          </w:tblBorders>
-          <w:tblCellMar>
-            <w:top w:w="15" w:type="dxa"/>
-            <w:left w:w="15" w:type="dxa"/>
-            <w:bottom w:w="15" w:type="dxa"/>
-            <w:right w:w="15" w:type="dxa"/>
-          </w:tblCellMar>
-        </w:tblPrEx>
-        <w:trPr>
-          <w:tblCellSpacing w:w="15" w:type="dxa"/>
-        </w:trPr>
-        <w:tc>
-          <w:tcPr>
-            <w:tcW w:w="0" w:type="auto"/>
-            <w:tcBorders>
-              <w:top w:val="single" w:color="E3E3E3" w:sz="2" w:space="0"/>
-              <w:left w:val="single" w:color="E3E3E3" w:sz="4" w:space="0"/>
-              <w:bottom w:val="single" w:color="E3E3E3" w:sz="4" w:space="0"/>
-              <w:right w:val="single" w:color="E3E3E3" w:sz="2" w:space="0"/>
-            </w:tcBorders>
-            <w:shd w:val="clear" w:color="auto" w:fill="FFFFFF"/>
-            <w:vAlign w:val="top"/>
-          </w:tcPr>
-          <w:p>
-            <w:pPr>
-              <w:rPr>
-                <w:rFonts w:hint="default"/>
-                <w:lang w:val="en-GB"/>
-              </w:rPr>
-            </w:pPr>
-            <w:r>
-              <w:rPr>
-                <w:rFonts w:hint="default"/>
-                <w:lang w:val="en-GB" w:eastAsia="zh-CN"/>
-              </w:rPr>
               <w:t>password</w:t>
             </w:r>
           </w:p>
@@ -807,6 +808,7 @@
     </w:p>
     <w:tbl>
       <w:tblPr>
+        <w:tblStyle w:val="3"/>
         <w:tblW w:w="6920" w:type="dxa"/>
         <w:tblCellSpacing w:w="15" w:type="dxa"/>
         <w:tblInd w:w="5" w:type="dxa"/>
@@ -842,6 +844,7 @@
             <w:insideH w:val="none" w:color="auto" w:sz="0" w:space="0"/>
             <w:insideV w:val="none" w:color="auto" w:sz="0" w:space="0"/>
           </w:tblBorders>
+          <w:shd w:val="clear" w:color="auto" w:fill="FFFFFF"/>
           <w:tblCellMar>
             <w:top w:w="15" w:type="dxa"/>
             <w:left w:w="15" w:type="dxa"/>
@@ -934,6 +937,112 @@
                 <w:lang w:val="en-GB" w:eastAsia="zh-CN"/>
               </w:rPr>
               <w:t>Description</w:t>
+            </w:r>
+          </w:p>
+        </w:tc>
+      </w:tr>
+      <w:tr>
+        <w:tblPrEx>
+          <w:tblBorders>
+            <w:top w:val="single" w:color="E3E3E3" w:sz="2" w:space="0"/>
+            <w:left w:val="single" w:color="E3E3E3" w:sz="2" w:space="0"/>
+            <w:bottom w:val="single" w:color="auto" w:sz="4" w:space="0"/>
+            <w:right w:val="single" w:color="E3E3E3" w:sz="2" w:space="0"/>
+            <w:insideH w:val="none" w:color="auto" w:sz="0" w:space="0"/>
+            <w:insideV w:val="none" w:color="auto" w:sz="0" w:space="0"/>
+          </w:tblBorders>
+          <w:shd w:val="clear" w:color="auto" w:fill="FFFFFF"/>
+          <w:tblCellMar>
+            <w:top w:w="15" w:type="dxa"/>
+            <w:left w:w="15" w:type="dxa"/>
+            <w:bottom w:w="15" w:type="dxa"/>
+            <w:right w:w="15" w:type="dxa"/>
+          </w:tblCellMar>
+        </w:tblPrEx>
+        <w:trPr>
+          <w:tblCellSpacing w:w="15" w:type="dxa"/>
+        </w:trPr>
+        <w:tc>
+          <w:tcPr>
+            <w:tcW w:w="0" w:type="auto"/>
+            <w:tcBorders>
+              <w:top w:val="single" w:color="E3E3E3" w:sz="2" w:space="0"/>
+              <w:left w:val="single" w:color="E3E3E3" w:sz="4" w:space="0"/>
+              <w:bottom w:val="single" w:color="E3E3E3" w:sz="4" w:space="0"/>
+              <w:right w:val="single" w:color="E3E3E3" w:sz="2" w:space="0"/>
+            </w:tcBorders>
+            <w:shd w:val="clear" w:color="auto" w:fill="FFFFFF"/>
+            <w:vAlign w:val="top"/>
+          </w:tcPr>
+          <w:p>
+            <w:pPr>
+              <w:rPr>
+                <w:rFonts w:hint="default"/>
+                <w:lang w:val="en-GB"/>
+              </w:rPr>
+            </w:pPr>
+            <w:r>
+              <w:rPr>
+                <w:rFonts w:hint="default"/>
+                <w:lang w:val="en-GB" w:eastAsia="zh-CN"/>
+              </w:rPr>
+              <w:t>property_id</w:t>
+            </w:r>
+          </w:p>
+        </w:tc>
+        <w:tc>
+          <w:tcPr>
+            <w:tcW w:w="0" w:type="auto"/>
+            <w:tcBorders>
+              <w:top w:val="single" w:color="E3E3E3" w:sz="2" w:space="0"/>
+              <w:left w:val="single" w:color="E3E3E3" w:sz="4" w:space="0"/>
+              <w:bottom w:val="single" w:color="E3E3E3" w:sz="4" w:space="0"/>
+              <w:right w:val="single" w:color="E3E3E3" w:sz="2" w:space="0"/>
+            </w:tcBorders>
+            <w:shd w:val="clear" w:color="auto" w:fill="FFFFFF"/>
+            <w:vAlign w:val="top"/>
+          </w:tcPr>
+          <w:p>
+            <w:pPr>
+              <w:rPr>
+                <w:rFonts w:hint="default"/>
+                <w:lang w:val="en-GB"/>
+              </w:rPr>
+            </w:pPr>
+            <w:r>
+              <w:rPr>
+                <w:rFonts w:hint="default"/>
+                <w:lang w:val="en-GB" w:eastAsia="zh-CN"/>
+              </w:rPr>
+              <w:t>INTEGER</w:t>
+            </w:r>
+          </w:p>
+        </w:tc>
+        <w:tc>
+          <w:tcPr>
+            <w:tcW w:w="0" w:type="auto"/>
+            <w:tcBorders>
+              <w:top w:val="single" w:color="E3E3E3" w:sz="2" w:space="0"/>
+              <w:left w:val="single" w:color="E3E3E3" w:sz="4" w:space="0"/>
+              <w:bottom w:val="single" w:color="E3E3E3" w:sz="4" w:space="0"/>
+              <w:right w:val="single" w:color="E3E3E3" w:sz="4" w:space="0"/>
+            </w:tcBorders>
+            <w:shd w:val="clear" w:color="auto" w:fill="FFFFFF"/>
+            <w:vAlign w:val="top"/>
+          </w:tcPr>
+          <w:p>
+            <w:pPr>
+              <w:rPr>
+                <w:rFonts w:hint="default"/>
+                <w:lang w:val="en-GB"/>
+              </w:rPr>
+            </w:pPr>
+            <w:r>
+              <w:rPr>
+                <w:rFonts w:hint="default"/>
+                <w:lang w:val="en-GB" w:eastAsia="zh-CN"/>
+              </w:rPr>
+              <w:t>Primary Key, Auto-incremented</w:t>
             </w:r>
           </w:p>
         </w:tc>
@@ -982,7 +1091,7 @@
                 <w:rFonts w:hint="default"/>
                 <w:lang w:val="en-GB" w:eastAsia="zh-CN"/>
               </w:rPr>
-              <w:t>property_id</w:t>
+              <w:t>owner_id</w:t>
             </w:r>
           </w:p>
         </w:tc>
@@ -1038,7 +1147,7 @@
                 <w:rFonts w:hint="default"/>
                 <w:lang w:val="en-GB" w:eastAsia="zh-CN"/>
               </w:rPr>
-              <w:t>Primary Key, Auto-incremented</w:t>
+              <w:t>Foreign Key to User table</w:t>
             </w:r>
           </w:p>
         </w:tc>
@@ -1087,35 +1196,35 @@
                 <w:rFonts w:hint="default"/>
                 <w:lang w:val="en-GB" w:eastAsia="zh-CN"/>
               </w:rPr>
-              <w:t>owner_id</w:t>
-            </w:r>
-          </w:p>
-        </w:tc>
-        <w:tc>
-          <w:tcPr>
-            <w:tcW w:w="0" w:type="auto"/>
-            <w:tcBorders>
-              <w:top w:val="single" w:color="E3E3E3" w:sz="2" w:space="0"/>
-              <w:left w:val="single" w:color="E3E3E3" w:sz="4" w:space="0"/>
-              <w:bottom w:val="single" w:color="E3E3E3" w:sz="4" w:space="0"/>
-              <w:right w:val="single" w:color="E3E3E3" w:sz="2" w:space="0"/>
-            </w:tcBorders>
-            <w:shd w:val="clear" w:color="auto" w:fill="FFFFFF"/>
-            <w:vAlign w:val="top"/>
-          </w:tcPr>
-          <w:p>
-            <w:pPr>
-              <w:rPr>
-                <w:rFonts w:hint="default"/>
-                <w:lang w:val="en-GB"/>
-              </w:rPr>
-            </w:pPr>
-            <w:r>
-              <w:rPr>
-                <w:rFonts w:hint="default"/>
-                <w:lang w:val="en-GB" w:eastAsia="zh-CN"/>
-              </w:rPr>
-              <w:t>INTEGER</w:t>
+              <w:t>title</w:t>
+            </w:r>
+          </w:p>
+        </w:tc>
+        <w:tc>
+          <w:tcPr>
+            <w:tcW w:w="0" w:type="auto"/>
+            <w:tcBorders>
+              <w:top w:val="single" w:color="E3E3E3" w:sz="2" w:space="0"/>
+              <w:left w:val="single" w:color="E3E3E3" w:sz="4" w:space="0"/>
+              <w:bottom w:val="single" w:color="E3E3E3" w:sz="4" w:space="0"/>
+              <w:right w:val="single" w:color="E3E3E3" w:sz="2" w:space="0"/>
+            </w:tcBorders>
+            <w:shd w:val="clear" w:color="auto" w:fill="FFFFFF"/>
+            <w:vAlign w:val="top"/>
+          </w:tcPr>
+          <w:p>
+            <w:pPr>
+              <w:rPr>
+                <w:rFonts w:hint="default"/>
+                <w:lang w:val="en-GB"/>
+              </w:rPr>
+            </w:pPr>
+            <w:r>
+              <w:rPr>
+                <w:rFonts w:hint="default"/>
+                <w:lang w:val="en-GB" w:eastAsia="zh-CN"/>
+              </w:rPr>
+              <w:t>VARCHAR(255)</w:t>
             </w:r>
           </w:p>
         </w:tc>
@@ -1143,7 +1252,7 @@
                 <w:rFonts w:hint="default"/>
                 <w:lang w:val="en-GB" w:eastAsia="zh-CN"/>
               </w:rPr>
-              <w:t>Foreign Key to User table</w:t>
+              <w:t>Title of the property</w:t>
             </w:r>
           </w:p>
         </w:tc>
@@ -1192,35 +1301,35 @@
                 <w:rFonts w:hint="default"/>
                 <w:lang w:val="en-GB" w:eastAsia="zh-CN"/>
               </w:rPr>
-              <w:t>title</w:t>
-            </w:r>
-          </w:p>
-        </w:tc>
-        <w:tc>
-          <w:tcPr>
-            <w:tcW w:w="0" w:type="auto"/>
-            <w:tcBorders>
-              <w:top w:val="single" w:color="E3E3E3" w:sz="2" w:space="0"/>
-              <w:left w:val="single" w:color="E3E3E3" w:sz="4" w:space="0"/>
-              <w:bottom w:val="single" w:color="E3E3E3" w:sz="4" w:space="0"/>
-              <w:right w:val="single" w:color="E3E3E3" w:sz="2" w:space="0"/>
-            </w:tcBorders>
-            <w:shd w:val="clear" w:color="auto" w:fill="FFFFFF"/>
-            <w:vAlign w:val="top"/>
-          </w:tcPr>
-          <w:p>
-            <w:pPr>
-              <w:rPr>
-                <w:rFonts w:hint="default"/>
-                <w:lang w:val="en-GB"/>
-              </w:rPr>
-            </w:pPr>
-            <w:r>
-              <w:rPr>
-                <w:rFonts w:hint="default"/>
-                <w:lang w:val="en-GB" w:eastAsia="zh-CN"/>
-              </w:rPr>
-              <w:t>VARCHAR(255)</w:t>
+              <w:t>description</w:t>
+            </w:r>
+          </w:p>
+        </w:tc>
+        <w:tc>
+          <w:tcPr>
+            <w:tcW w:w="0" w:type="auto"/>
+            <w:tcBorders>
+              <w:top w:val="single" w:color="E3E3E3" w:sz="2" w:space="0"/>
+              <w:left w:val="single" w:color="E3E3E3" w:sz="4" w:space="0"/>
+              <w:bottom w:val="single" w:color="E3E3E3" w:sz="4" w:space="0"/>
+              <w:right w:val="single" w:color="E3E3E3" w:sz="2" w:space="0"/>
+            </w:tcBorders>
+            <w:shd w:val="clear" w:color="auto" w:fill="FFFFFF"/>
+            <w:vAlign w:val="top"/>
+          </w:tcPr>
+          <w:p>
+            <w:pPr>
+              <w:rPr>
+                <w:rFonts w:hint="default"/>
+                <w:lang w:val="en-GB"/>
+              </w:rPr>
+            </w:pPr>
+            <w:r>
+              <w:rPr>
+                <w:rFonts w:hint="default"/>
+                <w:lang w:val="en-GB" w:eastAsia="zh-CN"/>
+              </w:rPr>
+              <w:t>TEXT</w:t>
             </w:r>
           </w:p>
         </w:tc>
@@ -1248,7 +1357,7 @@
                 <w:rFonts w:hint="default"/>
                 <w:lang w:val="en-GB" w:eastAsia="zh-CN"/>
               </w:rPr>
-              <w:t>Title of the property</w:t>
+              <w:t>Description of the property</w:t>
             </w:r>
           </w:p>
         </w:tc>
@@ -1297,35 +1406,35 @@
                 <w:rFonts w:hint="default"/>
                 <w:lang w:val="en-GB" w:eastAsia="zh-CN"/>
               </w:rPr>
-              <w:t>description</w:t>
-            </w:r>
-          </w:p>
-        </w:tc>
-        <w:tc>
-          <w:tcPr>
-            <w:tcW w:w="0" w:type="auto"/>
-            <w:tcBorders>
-              <w:top w:val="single" w:color="E3E3E3" w:sz="2" w:space="0"/>
-              <w:left w:val="single" w:color="E3E3E3" w:sz="4" w:space="0"/>
-              <w:bottom w:val="single" w:color="E3E3E3" w:sz="4" w:space="0"/>
-              <w:right w:val="single" w:color="E3E3E3" w:sz="2" w:space="0"/>
-            </w:tcBorders>
-            <w:shd w:val="clear" w:color="auto" w:fill="FFFFFF"/>
-            <w:vAlign w:val="top"/>
-          </w:tcPr>
-          <w:p>
-            <w:pPr>
-              <w:rPr>
-                <w:rFonts w:hint="default"/>
-                <w:lang w:val="en-GB"/>
-              </w:rPr>
-            </w:pPr>
-            <w:r>
-              <w:rPr>
-                <w:rFonts w:hint="default"/>
-                <w:lang w:val="en-GB" w:eastAsia="zh-CN"/>
-              </w:rPr>
-              <w:t>TEXT</w:t>
+              <w:t>location</w:t>
+            </w:r>
+          </w:p>
+        </w:tc>
+        <w:tc>
+          <w:tcPr>
+            <w:tcW w:w="0" w:type="auto"/>
+            <w:tcBorders>
+              <w:top w:val="single" w:color="E3E3E3" w:sz="2" w:space="0"/>
+              <w:left w:val="single" w:color="E3E3E3" w:sz="4" w:space="0"/>
+              <w:bottom w:val="single" w:color="E3E3E3" w:sz="4" w:space="0"/>
+              <w:right w:val="single" w:color="E3E3E3" w:sz="2" w:space="0"/>
+            </w:tcBorders>
+            <w:shd w:val="clear" w:color="auto" w:fill="FFFFFF"/>
+            <w:vAlign w:val="top"/>
+          </w:tcPr>
+          <w:p>
+            <w:pPr>
+              <w:rPr>
+                <w:rFonts w:hint="default"/>
+                <w:lang w:val="en-GB"/>
+              </w:rPr>
+            </w:pPr>
+            <w:r>
+              <w:rPr>
+                <w:rFonts w:hint="default"/>
+                <w:lang w:val="en-GB" w:eastAsia="zh-CN"/>
+              </w:rPr>
+              <w:t>VARCHAR(255)</w:t>
             </w:r>
           </w:p>
         </w:tc>
@@ -1353,7 +1462,7 @@
                 <w:rFonts w:hint="default"/>
                 <w:lang w:val="en-GB" w:eastAsia="zh-CN"/>
               </w:rPr>
-              <w:t>Description of the property</w:t>
+              <w:t>Location of the property</w:t>
             </w:r>
           </w:p>
         </w:tc>
@@ -1402,111 +1511,6 @@
                 <w:rFonts w:hint="default"/>
                 <w:lang w:val="en-GB" w:eastAsia="zh-CN"/>
               </w:rPr>
-              <w:t>location</w:t>
-            </w:r>
-          </w:p>
-        </w:tc>
-        <w:tc>
-          <w:tcPr>
-            <w:tcW w:w="0" w:type="auto"/>
-            <w:tcBorders>
-              <w:top w:val="single" w:color="E3E3E3" w:sz="2" w:space="0"/>
-              <w:left w:val="single" w:color="E3E3E3" w:sz="4" w:space="0"/>
-              <w:bottom w:val="single" w:color="E3E3E3" w:sz="4" w:space="0"/>
-              <w:right w:val="single" w:color="E3E3E3" w:sz="2" w:space="0"/>
-            </w:tcBorders>
-            <w:shd w:val="clear" w:color="auto" w:fill="FFFFFF"/>
-            <w:vAlign w:val="top"/>
-          </w:tcPr>
-          <w:p>
-            <w:pPr>
-              <w:rPr>
-                <w:rFonts w:hint="default"/>
-                <w:lang w:val="en-GB"/>
-              </w:rPr>
-            </w:pPr>
-            <w:r>
-              <w:rPr>
-                <w:rFonts w:hint="default"/>
-                <w:lang w:val="en-GB" w:eastAsia="zh-CN"/>
-              </w:rPr>
-              <w:t>VARCHAR(255)</w:t>
-            </w:r>
-          </w:p>
-        </w:tc>
-        <w:tc>
-          <w:tcPr>
-            <w:tcW w:w="0" w:type="auto"/>
-            <w:tcBorders>
-              <w:top w:val="single" w:color="E3E3E3" w:sz="2" w:space="0"/>
-              <w:left w:val="single" w:color="E3E3E3" w:sz="4" w:space="0"/>
-              <w:bottom w:val="single" w:color="E3E3E3" w:sz="4" w:space="0"/>
-              <w:right w:val="single" w:color="E3E3E3" w:sz="4" w:space="0"/>
-            </w:tcBorders>
-            <w:shd w:val="clear" w:color="auto" w:fill="FFFFFF"/>
-            <w:vAlign w:val="top"/>
-          </w:tcPr>
-          <w:p>
-            <w:pPr>
-              <w:rPr>
-                <w:rFonts w:hint="default"/>
-                <w:lang w:val="en-GB"/>
-              </w:rPr>
-            </w:pPr>
-            <w:r>
-              <w:rPr>
-                <w:rFonts w:hint="default"/>
-                <w:lang w:val="en-GB" w:eastAsia="zh-CN"/>
-              </w:rPr>
-              <w:t>Location of the property</w:t>
-            </w:r>
-          </w:p>
-        </w:tc>
-      </w:tr>
-      <w:tr>
-        <w:tblPrEx>
-          <w:tblBorders>
-            <w:top w:val="single" w:color="E3E3E3" w:sz="2" w:space="0"/>
-            <w:left w:val="single" w:color="E3E3E3" w:sz="2" w:space="0"/>
-            <w:bottom w:val="single" w:color="auto" w:sz="4" w:space="0"/>
-            <w:right w:val="single" w:color="E3E3E3" w:sz="2" w:space="0"/>
-            <w:insideH w:val="none" w:color="auto" w:sz="0" w:space="0"/>
-            <w:insideV w:val="none" w:color="auto" w:sz="0" w:space="0"/>
-          </w:tblBorders>
-          <w:tblCellMar>
-            <w:top w:w="15" w:type="dxa"/>
-            <w:left w:w="15" w:type="dxa"/>
-            <w:bottom w:w="15" w:type="dxa"/>
-            <w:right w:w="15" w:type="dxa"/>
-          </w:tblCellMar>
-        </w:tblPrEx>
-        <w:trPr>
-          <w:tblCellSpacing w:w="15" w:type="dxa"/>
-        </w:trPr>
-        <w:tc>
-          <w:tcPr>
-            <w:tcW w:w="0" w:type="auto"/>
-            <w:tcBorders>
-              <w:top w:val="single" w:color="E3E3E3" w:sz="2" w:space="0"/>
-              <w:left w:val="single" w:color="E3E3E3" w:sz="4" w:space="0"/>
-              <w:bottom w:val="single" w:color="E3E3E3" w:sz="4" w:space="0"/>
-              <w:right w:val="single" w:color="E3E3E3" w:sz="2" w:space="0"/>
-            </w:tcBorders>
-            <w:shd w:val="clear" w:color="auto" w:fill="FFFFFF"/>
-            <w:vAlign w:val="top"/>
-          </w:tcPr>
-          <w:p>
-            <w:pPr>
-              <w:rPr>
-                <w:rFonts w:hint="default"/>
-                <w:lang w:val="en-GB"/>
-              </w:rPr>
-            </w:pPr>
-            <w:r>
-              <w:rPr>
-                <w:rFonts w:hint="default"/>
-                <w:lang w:val="en-GB" w:eastAsia="zh-CN"/>
-              </w:rPr>
               <w:t>rent_amount</w:t>
             </w:r>
           </w:p>
@@ -1706,6 +1710,7 @@
     </w:p>
     <w:tbl>
       <w:tblPr>
+        <w:tblStyle w:val="3"/>
         <w:tblW w:w="6920" w:type="dxa"/>
         <w:tblCellSpacing w:w="15" w:type="dxa"/>
         <w:tblInd w:w="5" w:type="dxa"/>
@@ -1741,7 +1746,6 @@
             <w:insideH w:val="none" w:color="auto" w:sz="0" w:space="0"/>
             <w:insideV w:val="none" w:color="auto" w:sz="0" w:space="0"/>
           </w:tblBorders>
-          <w:shd w:val="clear" w:color="auto" w:fill="FFFFFF"/>
           <w:tblCellMar>
             <w:top w:w="15" w:type="dxa"/>
             <w:left w:w="15" w:type="dxa"/>
@@ -2059,6 +2063,7 @@
             <w:insideH w:val="none" w:color="auto" w:sz="0" w:space="0"/>
             <w:insideV w:val="none" w:color="auto" w:sz="0" w:space="0"/>
           </w:tblBorders>
+          <w:shd w:val="clear" w:color="auto" w:fill="FFFFFF"/>
           <w:tblCellMar>
             <w:top w:w="15" w:type="dxa"/>
             <w:left w:w="15" w:type="dxa"/>
@@ -2292,6 +2297,7 @@
     </w:p>
     <w:tbl>
       <w:tblPr>
+        <w:tblStyle w:val="3"/>
         <w:tblW w:w="6920" w:type="dxa"/>
         <w:tblCellSpacing w:w="15" w:type="dxa"/>
         <w:tblInd w:w="5" w:type="dxa"/>
@@ -2643,7 +2649,6 @@
             <w:insideH w:val="none" w:color="auto" w:sz="0" w:space="0"/>
             <w:insideV w:val="none" w:color="auto" w:sz="0" w:space="0"/>
           </w:tblBorders>
-          <w:shd w:val="clear" w:color="auto" w:fill="FFFFFF"/>
           <w:tblCellMar>
             <w:top w:w="15" w:type="dxa"/>
             <w:left w:w="15" w:type="dxa"/>
@@ -3350,6 +3355,865 @@
           <w:lang w:val="en-GB"/>
         </w:rPr>
         <w:t>An admin panel to manage user accounts, property listings, reviews, etc.</w:t>
+      </w:r>
+    </w:p>
+    <w:p>
+      <w:pPr>
+        <w:rPr>
+          <w:rFonts w:hint="default"/>
+          <w:lang w:val="en-GB"/>
+        </w:rPr>
+      </w:pPr>
+    </w:p>
+    <w:p>
+      <w:pPr>
+        <w:rPr>
+          <w:rFonts w:hint="default"/>
+          <w:lang w:val="en-GB"/>
+        </w:rPr>
+      </w:pPr>
+    </w:p>
+    <w:p>
+      <w:pPr>
+        <w:rPr>
+          <w:rFonts w:hint="default"/>
+          <w:b/>
+          <w:bCs/>
+          <w:lang w:val="en-GB"/>
+        </w:rPr>
+      </w:pPr>
+      <w:r>
+        <w:rPr>
+          <w:rFonts w:hint="default"/>
+          <w:b/>
+          <w:bCs/>
+          <w:lang w:val="en-GB"/>
+        </w:rPr>
+        <w:t>Sample plan outlining the overall structure and design of the web application:</w:t>
+      </w:r>
+    </w:p>
+    <w:p>
+      <w:pPr>
+        <w:rPr>
+          <w:rFonts w:hint="default"/>
+          <w:b/>
+          <w:bCs/>
+          <w:lang w:val="en-GB"/>
+        </w:rPr>
+      </w:pPr>
+      <w:bookmarkStart w:id="0" w:name="_GoBack"/>
+      <w:bookmarkEnd w:id="0"/>
+    </w:p>
+    <w:p>
+      <w:pPr>
+        <w:rPr>
+          <w:rFonts w:hint="default"/>
+          <w:lang w:val="en-GB"/>
+        </w:rPr>
+      </w:pPr>
+      <w:r>
+        <w:rPr>
+          <w:rFonts w:hint="default"/>
+          <w:lang w:val="en-GB"/>
+        </w:rPr>
+        <w:t>Homepage:</w:t>
+      </w:r>
+    </w:p>
+    <w:p>
+      <w:pPr>
+        <w:rPr>
+          <w:rFonts w:hint="default"/>
+          <w:lang w:val="en-GB"/>
+        </w:rPr>
+      </w:pPr>
+    </w:p>
+    <w:p>
+      <w:pPr>
+        <w:rPr>
+          <w:rFonts w:hint="default"/>
+          <w:lang w:val="en-GB"/>
+        </w:rPr>
+      </w:pPr>
+      <w:r>
+        <w:rPr>
+          <w:rFonts w:hint="default"/>
+          <w:lang w:val="en-GB"/>
+        </w:rPr>
+        <w:t>Welcome message and brief introduction to the platform.</w:t>
+      </w:r>
+    </w:p>
+    <w:p>
+      <w:pPr>
+        <w:rPr>
+          <w:rFonts w:hint="default"/>
+          <w:lang w:val="en-GB"/>
+        </w:rPr>
+      </w:pPr>
+      <w:r>
+        <w:rPr>
+          <w:rFonts w:hint="default"/>
+          <w:lang w:val="en-GB"/>
+        </w:rPr>
+        <w:t>Search functionality to allow users to search for properties by location, price range, etc.</w:t>
+      </w:r>
+    </w:p>
+    <w:p>
+      <w:pPr>
+        <w:rPr>
+          <w:rFonts w:hint="default"/>
+          <w:lang w:val="en-GB"/>
+        </w:rPr>
+      </w:pPr>
+      <w:r>
+        <w:rPr>
+          <w:rFonts w:hint="default"/>
+          <w:lang w:val="en-GB"/>
+        </w:rPr>
+        <w:t>Display recent property listings or featured properties.</w:t>
+      </w:r>
+    </w:p>
+    <w:p>
+      <w:pPr>
+        <w:rPr>
+          <w:rFonts w:hint="default"/>
+          <w:lang w:val="en-GB"/>
+        </w:rPr>
+      </w:pPr>
+    </w:p>
+    <w:p>
+      <w:pPr>
+        <w:rPr>
+          <w:rFonts w:hint="default"/>
+          <w:lang w:val="en-GB"/>
+        </w:rPr>
+      </w:pPr>
+      <w:r>
+        <w:rPr>
+          <w:rFonts w:hint="default"/>
+          <w:lang w:val="en-GB"/>
+        </w:rPr>
+        <w:t>User Authentication:</w:t>
+      </w:r>
+    </w:p>
+    <w:p>
+      <w:pPr>
+        <w:rPr>
+          <w:rFonts w:hint="default"/>
+          <w:lang w:val="en-GB"/>
+        </w:rPr>
+      </w:pPr>
+    </w:p>
+    <w:p>
+      <w:pPr>
+        <w:rPr>
+          <w:rFonts w:hint="default"/>
+          <w:lang w:val="en-GB"/>
+        </w:rPr>
+      </w:pPr>
+      <w:r>
+        <w:rPr>
+          <w:rFonts w:hint="default"/>
+          <w:lang w:val="en-GB"/>
+        </w:rPr>
+        <w:t>Sign-up and login options for users to create accounts or log in.</w:t>
+      </w:r>
+    </w:p>
+    <w:p>
+      <w:pPr>
+        <w:rPr>
+          <w:rFonts w:hint="default"/>
+          <w:lang w:val="en-GB"/>
+        </w:rPr>
+      </w:pPr>
+      <w:r>
+        <w:rPr>
+          <w:rFonts w:hint="default"/>
+          <w:lang w:val="en-GB"/>
+        </w:rPr>
+        <w:t>Separate registration flows for corpers and property owners, with relevant fields and validation.</w:t>
+      </w:r>
+    </w:p>
+    <w:p>
+      <w:pPr>
+        <w:rPr>
+          <w:rFonts w:hint="default"/>
+          <w:lang w:val="en-GB"/>
+        </w:rPr>
+      </w:pPr>
+      <w:r>
+        <w:rPr>
+          <w:rFonts w:hint="default"/>
+          <w:lang w:val="en-GB"/>
+        </w:rPr>
+        <w:t>Forgot password functionality to reset passwords via email.</w:t>
+      </w:r>
+    </w:p>
+    <w:p>
+      <w:pPr>
+        <w:rPr>
+          <w:rFonts w:hint="default"/>
+          <w:lang w:val="en-GB"/>
+        </w:rPr>
+      </w:pPr>
+    </w:p>
+    <w:p>
+      <w:pPr>
+        <w:rPr>
+          <w:rFonts w:hint="default"/>
+          <w:lang w:val="en-GB"/>
+        </w:rPr>
+      </w:pPr>
+      <w:r>
+        <w:rPr>
+          <w:rFonts w:hint="default"/>
+          <w:lang w:val="en-GB"/>
+        </w:rPr>
+        <w:t>User Dashboard:</w:t>
+      </w:r>
+    </w:p>
+    <w:p>
+      <w:pPr>
+        <w:rPr>
+          <w:rFonts w:hint="default"/>
+          <w:lang w:val="en-GB"/>
+        </w:rPr>
+      </w:pPr>
+    </w:p>
+    <w:p>
+      <w:pPr>
+        <w:rPr>
+          <w:rFonts w:hint="default"/>
+          <w:lang w:val="en-GB"/>
+        </w:rPr>
+      </w:pPr>
+      <w:r>
+        <w:rPr>
+          <w:rFonts w:hint="default"/>
+          <w:lang w:val="en-GB"/>
+        </w:rPr>
+        <w:t>Personalized dashboard for logged-in users displaying relevant information and actions.</w:t>
+      </w:r>
+    </w:p>
+    <w:p>
+      <w:pPr>
+        <w:rPr>
+          <w:rFonts w:hint="default"/>
+          <w:lang w:val="en-GB"/>
+        </w:rPr>
+      </w:pPr>
+      <w:r>
+        <w:rPr>
+          <w:rFonts w:hint="default"/>
+          <w:lang w:val="en-GB"/>
+        </w:rPr>
+        <w:t>For corpers:</w:t>
+      </w:r>
+    </w:p>
+    <w:p>
+      <w:pPr>
+        <w:rPr>
+          <w:rFonts w:hint="default"/>
+          <w:lang w:val="en-GB"/>
+        </w:rPr>
+      </w:pPr>
+      <w:r>
+        <w:rPr>
+          <w:rFonts w:hint="default"/>
+          <w:lang w:val="en-GB"/>
+        </w:rPr>
+        <w:t>Profile management: update personal information, change password, etc.</w:t>
+      </w:r>
+    </w:p>
+    <w:p>
+      <w:pPr>
+        <w:rPr>
+          <w:rFonts w:hint="default"/>
+          <w:lang w:val="en-GB"/>
+        </w:rPr>
+      </w:pPr>
+      <w:r>
+        <w:rPr>
+          <w:rFonts w:hint="default"/>
+          <w:lang w:val="en-GB"/>
+        </w:rPr>
+        <w:t>Property search: access to search functionality and saved searches.</w:t>
+      </w:r>
+    </w:p>
+    <w:p>
+      <w:pPr>
+        <w:rPr>
+          <w:rFonts w:hint="default"/>
+          <w:lang w:val="en-GB"/>
+        </w:rPr>
+      </w:pPr>
+      <w:r>
+        <w:rPr>
+          <w:rFonts w:hint="default"/>
+          <w:lang w:val="en-GB"/>
+        </w:rPr>
+        <w:t>Request inspection: option to schedule property inspections.</w:t>
+      </w:r>
+    </w:p>
+    <w:p>
+      <w:pPr>
+        <w:rPr>
+          <w:rFonts w:hint="default"/>
+          <w:lang w:val="en-GB"/>
+        </w:rPr>
+      </w:pPr>
+      <w:r>
+        <w:rPr>
+          <w:rFonts w:hint="default"/>
+          <w:lang w:val="en-GB"/>
+        </w:rPr>
+        <w:t>For property owners:</w:t>
+      </w:r>
+    </w:p>
+    <w:p>
+      <w:pPr>
+        <w:rPr>
+          <w:rFonts w:hint="default"/>
+          <w:lang w:val="en-GB"/>
+        </w:rPr>
+      </w:pPr>
+      <w:r>
+        <w:rPr>
+          <w:rFonts w:hint="default"/>
+          <w:lang w:val="en-GB"/>
+        </w:rPr>
+        <w:t>Profile management: update property listings, view inspection requests, etc.</w:t>
+      </w:r>
+    </w:p>
+    <w:p>
+      <w:pPr>
+        <w:rPr>
+          <w:rFonts w:hint="default"/>
+          <w:lang w:val="en-GB"/>
+        </w:rPr>
+      </w:pPr>
+      <w:r>
+        <w:rPr>
+          <w:rFonts w:hint="default"/>
+          <w:lang w:val="en-GB"/>
+        </w:rPr>
+        <w:t>Add new property: form to add new property listings.</w:t>
+      </w:r>
+    </w:p>
+    <w:p>
+      <w:pPr>
+        <w:rPr>
+          <w:rFonts w:hint="default"/>
+          <w:lang w:val="en-GB"/>
+        </w:rPr>
+      </w:pPr>
+      <w:r>
+        <w:rPr>
+          <w:rFonts w:hint="default"/>
+          <w:lang w:val="en-GB"/>
+        </w:rPr>
+        <w:t>Manage listings: view, edit, or delete existing property listings.</w:t>
+      </w:r>
+    </w:p>
+    <w:p>
+      <w:pPr>
+        <w:rPr>
+          <w:rFonts w:hint="default"/>
+          <w:lang w:val="en-GB"/>
+        </w:rPr>
+      </w:pPr>
+    </w:p>
+    <w:p>
+      <w:pPr>
+        <w:rPr>
+          <w:rFonts w:hint="default"/>
+          <w:lang w:val="en-GB"/>
+        </w:rPr>
+      </w:pPr>
+      <w:r>
+        <w:rPr>
+          <w:rFonts w:hint="default"/>
+          <w:lang w:val="en-GB"/>
+        </w:rPr>
+        <w:t>Property Listings:</w:t>
+      </w:r>
+    </w:p>
+    <w:p>
+      <w:pPr>
+        <w:rPr>
+          <w:rFonts w:hint="default"/>
+          <w:lang w:val="en-GB"/>
+        </w:rPr>
+      </w:pPr>
+    </w:p>
+    <w:p>
+      <w:pPr>
+        <w:rPr>
+          <w:rFonts w:hint="default"/>
+          <w:lang w:val="en-GB"/>
+        </w:rPr>
+      </w:pPr>
+      <w:r>
+        <w:rPr>
+          <w:rFonts w:hint="default"/>
+          <w:lang w:val="en-GB"/>
+        </w:rPr>
+        <w:t>Display detailed listings of available properties with essential information such as title, description, location, rent amount, amenities, etc.</w:t>
+      </w:r>
+    </w:p>
+    <w:p>
+      <w:pPr>
+        <w:rPr>
+          <w:rFonts w:hint="default"/>
+          <w:lang w:val="en-GB"/>
+        </w:rPr>
+      </w:pPr>
+      <w:r>
+        <w:rPr>
+          <w:rFonts w:hint="default"/>
+          <w:lang w:val="en-GB"/>
+        </w:rPr>
+        <w:t>Filter and sorting options to refine search results based on user preferences.</w:t>
+      </w:r>
+    </w:p>
+    <w:p>
+      <w:pPr>
+        <w:rPr>
+          <w:rFonts w:hint="default"/>
+          <w:lang w:val="en-GB"/>
+        </w:rPr>
+      </w:pPr>
+      <w:r>
+        <w:rPr>
+          <w:rFonts w:hint="default"/>
+          <w:lang w:val="en-GB"/>
+        </w:rPr>
+        <w:t>Property detail page: More detailed information about a specific property, including images, contact details, and a request inspection button.</w:t>
+      </w:r>
+    </w:p>
+    <w:p>
+      <w:pPr>
+        <w:rPr>
+          <w:rFonts w:hint="default"/>
+          <w:lang w:val="en-GB"/>
+        </w:rPr>
+      </w:pPr>
+    </w:p>
+    <w:p>
+      <w:pPr>
+        <w:rPr>
+          <w:rFonts w:hint="default"/>
+          <w:lang w:val="en-GB"/>
+        </w:rPr>
+      </w:pPr>
+      <w:r>
+        <w:rPr>
+          <w:rFonts w:hint="default"/>
+          <w:lang w:val="en-GB"/>
+        </w:rPr>
+        <w:t>Request Inspection:</w:t>
+      </w:r>
+    </w:p>
+    <w:p>
+      <w:pPr>
+        <w:rPr>
+          <w:rFonts w:hint="default"/>
+          <w:lang w:val="en-GB"/>
+        </w:rPr>
+      </w:pPr>
+    </w:p>
+    <w:p>
+      <w:pPr>
+        <w:rPr>
+          <w:rFonts w:hint="default"/>
+          <w:lang w:val="en-GB"/>
+        </w:rPr>
+      </w:pPr>
+      <w:r>
+        <w:rPr>
+          <w:rFonts w:hint="default"/>
+          <w:lang w:val="en-GB"/>
+        </w:rPr>
+        <w:t>Form for users to request a physical inspection of a property.</w:t>
+      </w:r>
+    </w:p>
+    <w:p>
+      <w:pPr>
+        <w:rPr>
+          <w:rFonts w:hint="default"/>
+          <w:lang w:val="en-GB"/>
+        </w:rPr>
+      </w:pPr>
+      <w:r>
+        <w:rPr>
+          <w:rFonts w:hint="default"/>
+          <w:lang w:val="en-GB"/>
+        </w:rPr>
+        <w:t>Schedule appointment: Calendar or date picker to select preferred inspection date and time.</w:t>
+      </w:r>
+    </w:p>
+    <w:p>
+      <w:pPr>
+        <w:rPr>
+          <w:rFonts w:hint="default"/>
+          <w:lang w:val="en-GB"/>
+        </w:rPr>
+      </w:pPr>
+      <w:r>
+        <w:rPr>
+          <w:rFonts w:hint="default"/>
+          <w:lang w:val="en-GB"/>
+        </w:rPr>
+        <w:t>Confirmation message and email notification sent to both user and property owner upon successful scheduling.</w:t>
+      </w:r>
+    </w:p>
+    <w:p>
+      <w:pPr>
+        <w:rPr>
+          <w:rFonts w:hint="default"/>
+          <w:lang w:val="en-GB"/>
+        </w:rPr>
+      </w:pPr>
+    </w:p>
+    <w:p>
+      <w:pPr>
+        <w:rPr>
+          <w:rFonts w:hint="default"/>
+          <w:lang w:val="en-GB"/>
+        </w:rPr>
+      </w:pPr>
+      <w:r>
+        <w:rPr>
+          <w:rFonts w:hint="default"/>
+          <w:lang w:val="en-GB"/>
+        </w:rPr>
+        <w:t>Rating and Reviews:</w:t>
+      </w:r>
+    </w:p>
+    <w:p>
+      <w:pPr>
+        <w:rPr>
+          <w:rFonts w:hint="default"/>
+          <w:lang w:val="en-GB"/>
+        </w:rPr>
+      </w:pPr>
+    </w:p>
+    <w:p>
+      <w:pPr>
+        <w:rPr>
+          <w:rFonts w:hint="default"/>
+          <w:lang w:val="en-GB"/>
+        </w:rPr>
+      </w:pPr>
+      <w:r>
+        <w:rPr>
+          <w:rFonts w:hint="default"/>
+          <w:lang w:val="en-GB"/>
+        </w:rPr>
+        <w:t>Allow users to rate properties they have visited and leave reviews.</w:t>
+      </w:r>
+    </w:p>
+    <w:p>
+      <w:pPr>
+        <w:rPr>
+          <w:rFonts w:hint="default"/>
+          <w:lang w:val="en-GB"/>
+        </w:rPr>
+      </w:pPr>
+      <w:r>
+        <w:rPr>
+          <w:rFonts w:hint="default"/>
+          <w:lang w:val="en-GB"/>
+        </w:rPr>
+        <w:t>Display average rating and total number of reviews for each property.</w:t>
+      </w:r>
+    </w:p>
+    <w:p>
+      <w:pPr>
+        <w:rPr>
+          <w:rFonts w:hint="default"/>
+          <w:lang w:val="en-GB"/>
+        </w:rPr>
+      </w:pPr>
+      <w:r>
+        <w:rPr>
+          <w:rFonts w:hint="default"/>
+          <w:lang w:val="en-GB"/>
+        </w:rPr>
+        <w:t>Review moderation: Admin panel to manage and moderate user reviews.</w:t>
+      </w:r>
+    </w:p>
+    <w:p>
+      <w:pPr>
+        <w:rPr>
+          <w:rFonts w:hint="default"/>
+          <w:lang w:val="en-GB"/>
+        </w:rPr>
+      </w:pPr>
+    </w:p>
+    <w:p>
+      <w:pPr>
+        <w:rPr>
+          <w:rFonts w:hint="default"/>
+          <w:lang w:val="en-GB"/>
+        </w:rPr>
+      </w:pPr>
+      <w:r>
+        <w:rPr>
+          <w:rFonts w:hint="default"/>
+          <w:lang w:val="en-GB"/>
+        </w:rPr>
+        <w:t>Admin Panel:</w:t>
+      </w:r>
+    </w:p>
+    <w:p>
+      <w:pPr>
+        <w:rPr>
+          <w:rFonts w:hint="default"/>
+          <w:lang w:val="en-GB"/>
+        </w:rPr>
+      </w:pPr>
+    </w:p>
+    <w:p>
+      <w:pPr>
+        <w:rPr>
+          <w:rFonts w:hint="default"/>
+          <w:lang w:val="en-GB"/>
+        </w:rPr>
+      </w:pPr>
+      <w:r>
+        <w:rPr>
+          <w:rFonts w:hint="default"/>
+          <w:lang w:val="en-GB"/>
+        </w:rPr>
+        <w:t>Secure admin dashboard for platform administrators to manage users, properties, inspections, reviews, etc.</w:t>
+      </w:r>
+    </w:p>
+    <w:p>
+      <w:pPr>
+        <w:rPr>
+          <w:rFonts w:hint="default"/>
+          <w:lang w:val="en-GB"/>
+        </w:rPr>
+      </w:pPr>
+      <w:r>
+        <w:rPr>
+          <w:rFonts w:hint="default"/>
+          <w:lang w:val="en-GB"/>
+        </w:rPr>
+        <w:t>User management: View, edit, or delete user accounts.</w:t>
+      </w:r>
+    </w:p>
+    <w:p>
+      <w:pPr>
+        <w:rPr>
+          <w:rFonts w:hint="default"/>
+          <w:lang w:val="en-GB"/>
+        </w:rPr>
+      </w:pPr>
+      <w:r>
+        <w:rPr>
+          <w:rFonts w:hint="default"/>
+          <w:lang w:val="en-GB"/>
+        </w:rPr>
+        <w:t>Property management: View, edit, or delete property listings.</w:t>
+      </w:r>
+    </w:p>
+    <w:p>
+      <w:pPr>
+        <w:rPr>
+          <w:rFonts w:hint="default"/>
+          <w:lang w:val="en-GB"/>
+        </w:rPr>
+      </w:pPr>
+      <w:r>
+        <w:rPr>
+          <w:rFonts w:hint="default"/>
+          <w:lang w:val="en-GB"/>
+        </w:rPr>
+        <w:t>Inspection management: View, approve, or reject inspection requests.</w:t>
+      </w:r>
+    </w:p>
+    <w:p>
+      <w:pPr>
+        <w:rPr>
+          <w:rFonts w:hint="default"/>
+          <w:lang w:val="en-GB"/>
+        </w:rPr>
+      </w:pPr>
+      <w:r>
+        <w:rPr>
+          <w:rFonts w:hint="default"/>
+          <w:lang w:val="en-GB"/>
+        </w:rPr>
+        <w:t>Review management: Moderate and respond to user reviews.</w:t>
+      </w:r>
+    </w:p>
+    <w:p>
+      <w:pPr>
+        <w:rPr>
+          <w:rFonts w:hint="default"/>
+          <w:lang w:val="en-GB"/>
+        </w:rPr>
+      </w:pPr>
+    </w:p>
+    <w:p>
+      <w:pPr>
+        <w:rPr>
+          <w:rFonts w:hint="default"/>
+          <w:lang w:val="en-GB"/>
+        </w:rPr>
+      </w:pPr>
+      <w:r>
+        <w:rPr>
+          <w:rFonts w:hint="default"/>
+          <w:lang w:val="en-GB"/>
+        </w:rPr>
+        <w:t>Footer:</w:t>
+      </w:r>
+    </w:p>
+    <w:p>
+      <w:pPr>
+        <w:rPr>
+          <w:rFonts w:hint="default"/>
+          <w:lang w:val="en-GB"/>
+        </w:rPr>
+      </w:pPr>
+    </w:p>
+    <w:p>
+      <w:pPr>
+        <w:rPr>
+          <w:rFonts w:hint="default"/>
+          <w:lang w:val="en-GB"/>
+        </w:rPr>
+      </w:pPr>
+      <w:r>
+        <w:rPr>
+          <w:rFonts w:hint="default"/>
+          <w:lang w:val="en-GB"/>
+        </w:rPr>
+        <w:t>Links to important pages such as About Us, FAQs, Terms of Service, Privacy Policy, Contact Us, etc.</w:t>
+      </w:r>
+    </w:p>
+    <w:p>
+      <w:pPr>
+        <w:rPr>
+          <w:rFonts w:hint="default"/>
+          <w:lang w:val="en-GB"/>
+        </w:rPr>
+      </w:pPr>
+      <w:r>
+        <w:rPr>
+          <w:rFonts w:hint="default"/>
+          <w:lang w:val="en-GB"/>
+        </w:rPr>
+        <w:t>Social media links for users to connect with the platform on various platforms.</w:t>
+      </w:r>
+    </w:p>
+    <w:p>
+      <w:pPr>
+        <w:rPr>
+          <w:rFonts w:hint="default"/>
+          <w:lang w:val="en-GB"/>
+        </w:rPr>
+      </w:pPr>
+    </w:p>
+    <w:p>
+      <w:pPr>
+        <w:rPr>
+          <w:rFonts w:hint="default"/>
+          <w:lang w:val="en-GB"/>
+        </w:rPr>
+      </w:pPr>
+      <w:r>
+        <w:rPr>
+          <w:rFonts w:hint="default"/>
+          <w:lang w:val="en-GB"/>
+        </w:rPr>
+        <w:t>Responsive Design:</w:t>
+      </w:r>
+    </w:p>
+    <w:p>
+      <w:pPr>
+        <w:rPr>
+          <w:rFonts w:hint="default"/>
+          <w:lang w:val="en-GB"/>
+        </w:rPr>
+      </w:pPr>
+    </w:p>
+    <w:p>
+      <w:pPr>
+        <w:rPr>
+          <w:rFonts w:hint="default"/>
+          <w:lang w:val="en-GB"/>
+        </w:rPr>
+      </w:pPr>
+      <w:r>
+        <w:rPr>
+          <w:rFonts w:hint="default"/>
+          <w:lang w:val="en-GB"/>
+        </w:rPr>
+        <w:t>Ensure that the web application is fully responsive and optimized for various devices and screen sizes (desktops, tablets, smartphones).</w:t>
+      </w:r>
+    </w:p>
+    <w:p>
+      <w:pPr>
+        <w:rPr>
+          <w:rFonts w:hint="default"/>
+          <w:lang w:val="en-GB"/>
+        </w:rPr>
+      </w:pPr>
+    </w:p>
+    <w:p>
+      <w:pPr>
+        <w:rPr>
+          <w:rFonts w:hint="default"/>
+          <w:lang w:val="en-GB"/>
+        </w:rPr>
+      </w:pPr>
+      <w:r>
+        <w:rPr>
+          <w:rFonts w:hint="default"/>
+          <w:lang w:val="en-GB"/>
+        </w:rPr>
+        <w:t>Security and Compliance:</w:t>
+      </w:r>
+    </w:p>
+    <w:p>
+      <w:pPr>
+        <w:rPr>
+          <w:rFonts w:hint="default"/>
+          <w:lang w:val="en-GB"/>
+        </w:rPr>
+      </w:pPr>
+    </w:p>
+    <w:p>
+      <w:pPr>
+        <w:rPr>
+          <w:rFonts w:hint="default"/>
+          <w:lang w:val="en-GB"/>
+        </w:rPr>
+      </w:pPr>
+      <w:r>
+        <w:rPr>
+          <w:rFonts w:hint="default"/>
+          <w:lang w:val="en-GB"/>
+        </w:rPr>
+        <w:t>Implement security measures such as HTTPS, data encryption, input validation, and protection against common web vulnerabilities (e.g., SQL injection, XSS).</w:t>
+      </w:r>
+    </w:p>
+    <w:p>
+      <w:pPr>
+        <w:rPr>
+          <w:rFonts w:hint="default"/>
+          <w:lang w:val="en-GB"/>
+        </w:rPr>
+      </w:pPr>
+      <w:r>
+        <w:rPr>
+          <w:rFonts w:hint="default"/>
+          <w:lang w:val="en-GB"/>
+        </w:rPr>
+        <w:t>Ensure compliance with data protection regulations such as GDPR, especially regarding the handling of personal data.</w:t>
       </w:r>
     </w:p>
     <w:p>
@@ -3666,6 +4530,7 @@
       <w:jc w:val="left"/>
     </w:pPr>
     <w:rPr>
+      <w:rFonts w:ascii="Times New Roman" w:hAnsi="Times New Roman" w:eastAsia="SimSun" w:cs="Times New Roman"/>
       <w:kern w:val="0"/>
       <w:sz w:val="24"/>
       <w:szCs w:val="24"/>

</xml_diff>